<commit_message>
Amazon SDE 2 India
Position: SDE 2
Company: AMazon
Link: https://www.amazon.jobs/en/jobs/2746604/sde-2-minitv
</commit_message>
<xml_diff>
--- a/SDE RESUME/Java/India/Pranav_Khismatrao_Resume.docx
+++ b/SDE RESUME/Java/India/Pranav_Khismatrao_Resume.docx
@@ -51,7 +51,7 @@
           <w:szCs w:val="21"/>
         </w:rPr>
         <w:pict w14:anchorId="3763627A">
-          <v:shape id="Graphic 1" o:spid="_x0000_i1025" type="#_x0000_t75" alt="Marker with solid fill" style="width:9.95pt;height:9.95pt;visibility:visible;mso-wrap-style:square;mso-width-percent:0;mso-height-percent:0;mso-width-percent:0;mso-height-percent:0">
+          <v:shape id="Graphic 1" o:spid="_x0000_i1025" type="#_x0000_t75" alt="Marker with solid fill" style="width:10pt;height:10pt;visibility:visible;mso-wrap-style:square;mso-width-percent:0;mso-height-percent:0;mso-width-percent:0;mso-height-percent:0">
             <v:imagedata r:id="rId5" o:title="Marker with solid fill"/>
           </v:shape>
         </w:pict>
@@ -568,21 +568,7 @@
           <w:sz w:val="21"/>
           <w:szCs w:val="21"/>
         </w:rPr>
-        <w:t>Cloud</w:t>
-      </w:r>
-      <w:r>
-        <w:rPr>
-          <w:sz w:val="21"/>
-          <w:szCs w:val="21"/>
-        </w:rPr>
-        <w:t>F</w:t>
-      </w:r>
-      <w:r>
-        <w:rPr>
-          <w:sz w:val="21"/>
-          <w:szCs w:val="21"/>
-        </w:rPr>
-        <w:t>ormation</w:t>
+        <w:t>CloudFormation</w:t>
       </w:r>
       <w:r>
         <w:rPr>
@@ -758,21 +744,45 @@
           <w:szCs w:val="21"/>
         </w:rPr>
       </w:pPr>
-      <w:r>
-        <w:rPr>
-          <w:b/>
-          <w:bCs/>
-          <w:sz w:val="21"/>
-          <w:szCs w:val="21"/>
-        </w:rPr>
-        <w:t>Tata Consultancy Services</w:t>
-      </w:r>
-      <w:r>
-        <w:rPr>
-          <w:sz w:val="21"/>
-          <w:szCs w:val="21"/>
-        </w:rPr>
-        <w:t>, Mumbai, India</w:t>
+      <w:bookmarkStart w:id="2" w:name="_Hlk134291669"/>
+      <w:proofErr w:type="spellStart"/>
+      <w:r>
+        <w:rPr>
+          <w:b/>
+          <w:bCs/>
+          <w:sz w:val="21"/>
+          <w:szCs w:val="21"/>
+        </w:rPr>
+        <w:t>evoAI</w:t>
+      </w:r>
+      <w:proofErr w:type="spellEnd"/>
+      <w:r>
+        <w:rPr>
+          <w:sz w:val="21"/>
+          <w:szCs w:val="21"/>
+        </w:rPr>
+        <w:t xml:space="preserve">, </w:t>
+      </w:r>
+      <w:r>
+        <w:rPr>
+          <w:sz w:val="21"/>
+          <w:szCs w:val="21"/>
+        </w:rPr>
+        <w:t>Boston</w:t>
+      </w:r>
+      <w:r>
+        <w:rPr>
+          <w:sz w:val="21"/>
+          <w:szCs w:val="21"/>
+        </w:rPr>
+        <w:t xml:space="preserve">, </w:t>
+      </w:r>
+      <w:r>
+        <w:rPr>
+          <w:sz w:val="21"/>
+          <w:szCs w:val="21"/>
+        </w:rPr>
+        <w:t>MA</w:t>
       </w:r>
       <w:r>
         <w:rPr>
@@ -839,30 +849,38 @@
       </w:r>
       <w:r>
         <w:rPr>
-          <w:b/>
-          <w:bCs/>
-          <w:sz w:val="21"/>
-          <w:szCs w:val="21"/>
-        </w:rPr>
-        <w:t>Aug</w:t>
-      </w:r>
-      <w:r>
-        <w:rPr>
-          <w:b/>
-          <w:bCs/>
-          <w:sz w:val="21"/>
-          <w:szCs w:val="21"/>
-        </w:rPr>
-        <w:t xml:space="preserve"> 202</w:t>
-      </w:r>
-      <w:r>
-        <w:rPr>
-          <w:b/>
-          <w:bCs/>
-          <w:sz w:val="21"/>
-          <w:szCs w:val="21"/>
-        </w:rPr>
-        <w:t>0</w:t>
+          <w:sz w:val="21"/>
+          <w:szCs w:val="21"/>
+        </w:rPr>
+        <w:tab/>
+        <w:t xml:space="preserve">            </w:t>
+      </w:r>
+      <w:r>
+        <w:rPr>
+          <w:b/>
+          <w:bCs/>
+          <w:sz w:val="21"/>
+          <w:szCs w:val="21"/>
+        </w:rPr>
+        <w:t>May</w:t>
+      </w:r>
+      <w:r>
+        <w:rPr>
+          <w:b/>
+          <w:bCs/>
+          <w:sz w:val="21"/>
+          <w:szCs w:val="21"/>
+        </w:rPr>
+        <w:t xml:space="preserve"> 20</w:t>
+      </w:r>
+      <w:r>
+        <w:rPr>
+          <w:b/>
+          <w:bCs/>
+          <w:sz w:val="21"/>
+          <w:szCs w:val="21"/>
+        </w:rPr>
+        <w:t>24</w:t>
       </w:r>
       <w:r>
         <w:rPr>
@@ -880,16 +898,25 @@
           <w:sz w:val="21"/>
           <w:szCs w:val="21"/>
         </w:rPr>
-        <w:t xml:space="preserve">– </w:t>
-      </w:r>
-      <w:r>
-        <w:rPr>
-          <w:b/>
-          <w:bCs/>
-          <w:sz w:val="21"/>
-          <w:szCs w:val="21"/>
-        </w:rPr>
-        <w:t>Jul 2022</w:t>
+        <w:t>– Aug</w:t>
+      </w:r>
+      <w:r>
+        <w:rPr>
+          <w:b/>
+          <w:bCs/>
+          <w:sz w:val="21"/>
+          <w:szCs w:val="21"/>
+        </w:rPr>
+        <w:t xml:space="preserve"> 20</w:t>
+      </w:r>
+      <w:r>
+        <w:rPr>
+          <w:b/>
+          <w:bCs/>
+          <w:sz w:val="21"/>
+          <w:szCs w:val="21"/>
+        </w:rPr>
+        <w:t>24</w:t>
       </w:r>
     </w:p>
     <w:p>
@@ -905,6 +932,548 @@
           <w:szCs w:val="21"/>
         </w:rPr>
         <w:t>Software</w:t>
+      </w:r>
+      <w:r>
+        <w:rPr>
+          <w:sz w:val="21"/>
+          <w:szCs w:val="21"/>
+        </w:rPr>
+        <w:t xml:space="preserve"> Developer Intern</w:t>
+      </w:r>
+    </w:p>
+    <w:p>
+      <w:pPr>
+        <w:numPr>
+          <w:ilvl w:val="0"/>
+          <w:numId w:val="11"/>
+        </w:numPr>
+        <w:tabs>
+          <w:tab w:val="num" w:pos="720"/>
+        </w:tabs>
+        <w:jc w:val="both"/>
+        <w:rPr>
+          <w:rFonts w:asciiTheme="minorHAnsi" w:eastAsia="Times New Roman" w:hAnsiTheme="minorHAnsi" w:cstheme="minorHAnsi"/>
+          <w:color w:val="000000"/>
+          <w:sz w:val="21"/>
+          <w:szCs w:val="21"/>
+          <w:lang w:eastAsia="en-IN"/>
+        </w:rPr>
+      </w:pPr>
+      <w:r>
+        <w:rPr>
+          <w:rFonts w:asciiTheme="minorHAnsi" w:eastAsia="Times New Roman" w:hAnsiTheme="minorHAnsi" w:cstheme="minorHAnsi"/>
+          <w:color w:val="000000"/>
+          <w:sz w:val="21"/>
+          <w:szCs w:val="21"/>
+          <w:lang w:eastAsia="en-IN"/>
+        </w:rPr>
+        <w:t xml:space="preserve">Designed and deployed cloud infrastructure using </w:t>
+      </w:r>
+      <w:proofErr w:type="spellStart"/>
+      <w:r>
+        <w:rPr>
+          <w:rFonts w:asciiTheme="minorHAnsi" w:eastAsia="Times New Roman" w:hAnsiTheme="minorHAnsi" w:cstheme="minorHAnsi"/>
+          <w:b/>
+          <w:bCs/>
+          <w:color w:val="000000"/>
+          <w:sz w:val="21"/>
+          <w:szCs w:val="21"/>
+          <w:lang w:eastAsia="en-IN"/>
+        </w:rPr>
+        <w:t>Pulumi</w:t>
+      </w:r>
+      <w:proofErr w:type="spellEnd"/>
+      <w:r>
+        <w:rPr>
+          <w:rFonts w:asciiTheme="minorHAnsi" w:eastAsia="Times New Roman" w:hAnsiTheme="minorHAnsi" w:cstheme="minorHAnsi"/>
+          <w:color w:val="000000"/>
+          <w:sz w:val="21"/>
+          <w:szCs w:val="21"/>
+          <w:lang w:eastAsia="en-IN"/>
+        </w:rPr>
+        <w:t xml:space="preserve"> to manage AWS resources </w:t>
+      </w:r>
+      <w:r>
+        <w:rPr>
+          <w:rFonts w:asciiTheme="minorHAnsi" w:eastAsia="Times New Roman" w:hAnsiTheme="minorHAnsi" w:cstheme="minorHAnsi"/>
+          <w:b/>
+          <w:bCs/>
+          <w:color w:val="000000"/>
+          <w:sz w:val="21"/>
+          <w:szCs w:val="21"/>
+          <w:lang w:eastAsia="en-IN"/>
+        </w:rPr>
+        <w:t>EC2</w:t>
+      </w:r>
+      <w:r>
+        <w:rPr>
+          <w:rFonts w:asciiTheme="minorHAnsi" w:eastAsia="Times New Roman" w:hAnsiTheme="minorHAnsi" w:cstheme="minorHAnsi"/>
+          <w:color w:val="000000"/>
+          <w:sz w:val="21"/>
+          <w:szCs w:val="21"/>
+          <w:lang w:eastAsia="en-IN"/>
+        </w:rPr>
+        <w:t xml:space="preserve"> instances and </w:t>
+      </w:r>
+      <w:r>
+        <w:rPr>
+          <w:rFonts w:asciiTheme="minorHAnsi" w:eastAsia="Times New Roman" w:hAnsiTheme="minorHAnsi" w:cstheme="minorHAnsi"/>
+          <w:b/>
+          <w:bCs/>
+          <w:color w:val="000000"/>
+          <w:sz w:val="21"/>
+          <w:szCs w:val="21"/>
+          <w:lang w:eastAsia="en-IN"/>
+        </w:rPr>
+        <w:t>RDS</w:t>
+      </w:r>
+      <w:r>
+        <w:rPr>
+          <w:rFonts w:asciiTheme="minorHAnsi" w:eastAsia="Times New Roman" w:hAnsiTheme="minorHAnsi" w:cstheme="minorHAnsi"/>
+          <w:color w:val="000000"/>
+          <w:sz w:val="21"/>
+          <w:szCs w:val="21"/>
+          <w:lang w:eastAsia="en-IN"/>
+        </w:rPr>
+        <w:t xml:space="preserve"> databases, </w:t>
+      </w:r>
+      <w:r>
+        <w:rPr>
+          <w:rFonts w:asciiTheme="minorHAnsi" w:eastAsia="Times New Roman" w:hAnsiTheme="minorHAnsi" w:cstheme="minorHAnsi"/>
+          <w:color w:val="000000"/>
+          <w:sz w:val="21"/>
+          <w:szCs w:val="21"/>
+          <w:lang w:eastAsia="en-IN"/>
+        </w:rPr>
+        <w:t xml:space="preserve">along </w:t>
+      </w:r>
+      <w:r>
+        <w:rPr>
+          <w:rFonts w:asciiTheme="minorHAnsi" w:eastAsia="Times New Roman" w:hAnsiTheme="minorHAnsi" w:cstheme="minorHAnsi"/>
+          <w:b/>
+          <w:bCs/>
+          <w:color w:val="000000"/>
+          <w:sz w:val="21"/>
+          <w:szCs w:val="21"/>
+          <w:lang w:eastAsia="en-IN"/>
+        </w:rPr>
+        <w:t>with load balancers</w:t>
+      </w:r>
+      <w:r>
+        <w:rPr>
+          <w:rFonts w:asciiTheme="minorHAnsi" w:eastAsia="Times New Roman" w:hAnsiTheme="minorHAnsi" w:cstheme="minorHAnsi"/>
+          <w:color w:val="000000"/>
+          <w:sz w:val="21"/>
+          <w:szCs w:val="21"/>
+          <w:lang w:eastAsia="en-IN"/>
+        </w:rPr>
+        <w:t xml:space="preserve"> </w:t>
+      </w:r>
+      <w:r>
+        <w:rPr>
+          <w:rFonts w:asciiTheme="minorHAnsi" w:eastAsia="Times New Roman" w:hAnsiTheme="minorHAnsi" w:cstheme="minorHAnsi"/>
+          <w:color w:val="000000"/>
+          <w:sz w:val="21"/>
+          <w:szCs w:val="21"/>
+          <w:lang w:eastAsia="en-IN"/>
+        </w:rPr>
+        <w:t>achieving a 30% reduction in manual configuration errors</w:t>
+      </w:r>
+      <w:r>
+        <w:rPr>
+          <w:rFonts w:asciiTheme="minorHAnsi" w:eastAsia="Times New Roman" w:hAnsiTheme="minorHAnsi" w:cstheme="minorHAnsi"/>
+          <w:color w:val="000000"/>
+          <w:sz w:val="21"/>
+          <w:szCs w:val="21"/>
+          <w:lang w:eastAsia="en-IN"/>
+        </w:rPr>
+        <w:t>.</w:t>
+      </w:r>
+    </w:p>
+    <w:p>
+      <w:pPr>
+        <w:numPr>
+          <w:ilvl w:val="0"/>
+          <w:numId w:val="11"/>
+        </w:numPr>
+        <w:tabs>
+          <w:tab w:val="num" w:pos="720"/>
+        </w:tabs>
+        <w:jc w:val="both"/>
+        <w:rPr>
+          <w:rFonts w:asciiTheme="minorHAnsi" w:eastAsia="Times New Roman" w:hAnsiTheme="minorHAnsi" w:cstheme="minorHAnsi"/>
+          <w:color w:val="000000"/>
+          <w:sz w:val="21"/>
+          <w:szCs w:val="21"/>
+          <w:lang w:eastAsia="en-IN"/>
+        </w:rPr>
+      </w:pPr>
+      <w:r>
+        <w:rPr>
+          <w:rFonts w:asciiTheme="minorHAnsi" w:eastAsia="Times New Roman" w:hAnsiTheme="minorHAnsi" w:cstheme="minorHAnsi"/>
+          <w:color w:val="000000"/>
+          <w:sz w:val="21"/>
+          <w:szCs w:val="21"/>
+          <w:lang w:eastAsia="en-IN"/>
+        </w:rPr>
+        <w:t xml:space="preserve">Developed and managed </w:t>
+      </w:r>
+      <w:r>
+        <w:rPr>
+          <w:rFonts w:asciiTheme="minorHAnsi" w:eastAsia="Times New Roman" w:hAnsiTheme="minorHAnsi" w:cstheme="minorHAnsi"/>
+          <w:b/>
+          <w:bCs/>
+          <w:color w:val="000000"/>
+          <w:sz w:val="21"/>
+          <w:szCs w:val="21"/>
+          <w:lang w:eastAsia="en-IN"/>
+        </w:rPr>
+        <w:t>Kubernetes</w:t>
+      </w:r>
+      <w:r>
+        <w:rPr>
+          <w:rFonts w:asciiTheme="minorHAnsi" w:eastAsia="Times New Roman" w:hAnsiTheme="minorHAnsi" w:cstheme="minorHAnsi"/>
+          <w:color w:val="000000"/>
+          <w:sz w:val="21"/>
+          <w:szCs w:val="21"/>
+          <w:lang w:eastAsia="en-IN"/>
+        </w:rPr>
+        <w:t xml:space="preserve"> clusters for hosting </w:t>
+      </w:r>
+      <w:r>
+        <w:rPr>
+          <w:rFonts w:asciiTheme="minorHAnsi" w:eastAsia="Times New Roman" w:hAnsiTheme="minorHAnsi" w:cstheme="minorHAnsi"/>
+          <w:b/>
+          <w:bCs/>
+          <w:color w:val="000000"/>
+          <w:sz w:val="21"/>
+          <w:szCs w:val="21"/>
+          <w:lang w:eastAsia="en-IN"/>
+        </w:rPr>
+        <w:t>microservices</w:t>
+      </w:r>
+      <w:r>
+        <w:rPr>
+          <w:rFonts w:asciiTheme="minorHAnsi" w:eastAsia="Times New Roman" w:hAnsiTheme="minorHAnsi" w:cstheme="minorHAnsi"/>
+          <w:color w:val="000000"/>
+          <w:sz w:val="21"/>
+          <w:szCs w:val="21"/>
+          <w:lang w:eastAsia="en-IN"/>
+        </w:rPr>
+        <w:t>, ensuring efficient resource utilization</w:t>
+      </w:r>
+      <w:r>
+        <w:rPr>
+          <w:rFonts w:asciiTheme="minorHAnsi" w:eastAsia="Times New Roman" w:hAnsiTheme="minorHAnsi" w:cstheme="minorHAnsi"/>
+          <w:color w:val="000000"/>
+          <w:sz w:val="21"/>
+          <w:szCs w:val="21"/>
+          <w:lang w:eastAsia="en-IN"/>
+        </w:rPr>
+        <w:t xml:space="preserve"> of website and utilizing </w:t>
+      </w:r>
+      <w:r>
+        <w:rPr>
+          <w:rFonts w:asciiTheme="minorHAnsi" w:eastAsia="Times New Roman" w:hAnsiTheme="minorHAnsi" w:cstheme="minorHAnsi"/>
+          <w:b/>
+          <w:bCs/>
+          <w:color w:val="000000"/>
+          <w:sz w:val="21"/>
+          <w:szCs w:val="21"/>
+          <w:lang w:eastAsia="en-IN"/>
+        </w:rPr>
+        <w:t>serverless</w:t>
+      </w:r>
+      <w:r>
+        <w:rPr>
+          <w:rFonts w:asciiTheme="minorHAnsi" w:eastAsia="Times New Roman" w:hAnsiTheme="minorHAnsi" w:cstheme="minorHAnsi"/>
+          <w:color w:val="000000"/>
+          <w:sz w:val="21"/>
+          <w:szCs w:val="21"/>
+          <w:lang w:eastAsia="en-IN"/>
+        </w:rPr>
+        <w:t xml:space="preserve"> for seamless communication between services, </w:t>
+      </w:r>
+      <w:r>
+        <w:rPr>
+          <w:rFonts w:asciiTheme="minorHAnsi" w:eastAsia="Times New Roman" w:hAnsiTheme="minorHAnsi" w:cstheme="minorHAnsi"/>
+          <w:color w:val="000000"/>
+          <w:sz w:val="21"/>
+          <w:szCs w:val="21"/>
+          <w:lang w:eastAsia="en-IN"/>
+        </w:rPr>
+        <w:t>resulting in a 25% increase in deployment speed.</w:t>
+      </w:r>
+    </w:p>
+    <w:p>
+      <w:pPr>
+        <w:numPr>
+          <w:ilvl w:val="0"/>
+          <w:numId w:val="11"/>
+        </w:numPr>
+        <w:tabs>
+          <w:tab w:val="num" w:pos="720"/>
+        </w:tabs>
+        <w:jc w:val="both"/>
+        <w:rPr>
+          <w:rFonts w:asciiTheme="minorHAnsi" w:eastAsia="Times New Roman" w:hAnsiTheme="minorHAnsi" w:cstheme="minorHAnsi"/>
+          <w:color w:val="000000"/>
+          <w:sz w:val="21"/>
+          <w:szCs w:val="21"/>
+          <w:lang w:eastAsia="en-IN"/>
+        </w:rPr>
+      </w:pPr>
+      <w:r>
+        <w:rPr>
+          <w:rFonts w:asciiTheme="minorHAnsi" w:eastAsia="Times New Roman" w:hAnsiTheme="minorHAnsi" w:cstheme="minorHAnsi"/>
+          <w:color w:val="000000"/>
+          <w:sz w:val="21"/>
+          <w:szCs w:val="21"/>
+          <w:lang w:eastAsia="en-IN"/>
+        </w:rPr>
+        <w:t>Implemented</w:t>
+      </w:r>
+      <w:r>
+        <w:rPr>
+          <w:rFonts w:asciiTheme="minorHAnsi" w:eastAsia="Times New Roman" w:hAnsiTheme="minorHAnsi" w:cstheme="minorHAnsi"/>
+          <w:color w:val="000000"/>
+          <w:sz w:val="21"/>
+          <w:szCs w:val="21"/>
+          <w:lang w:eastAsia="en-IN"/>
+        </w:rPr>
+        <w:t xml:space="preserve"> the fusion of </w:t>
+      </w:r>
+      <w:r>
+        <w:rPr>
+          <w:rFonts w:asciiTheme="minorHAnsi" w:eastAsia="Times New Roman" w:hAnsiTheme="minorHAnsi" w:cstheme="minorHAnsi"/>
+          <w:b/>
+          <w:bCs/>
+          <w:color w:val="000000"/>
+          <w:sz w:val="21"/>
+          <w:szCs w:val="21"/>
+          <w:lang w:eastAsia="en-IN"/>
+        </w:rPr>
+        <w:t>RESTful APIs</w:t>
+      </w:r>
+      <w:r>
+        <w:rPr>
+          <w:rFonts w:asciiTheme="minorHAnsi" w:eastAsia="Times New Roman" w:hAnsiTheme="minorHAnsi" w:cstheme="minorHAnsi"/>
+          <w:color w:val="000000"/>
+          <w:sz w:val="21"/>
+          <w:szCs w:val="21"/>
+          <w:lang w:eastAsia="en-IN"/>
+        </w:rPr>
+        <w:t xml:space="preserve">, </w:t>
+      </w:r>
+      <w:r>
+        <w:rPr>
+          <w:rFonts w:asciiTheme="minorHAnsi" w:eastAsia="Times New Roman" w:hAnsiTheme="minorHAnsi" w:cstheme="minorHAnsi"/>
+          <w:b/>
+          <w:bCs/>
+          <w:color w:val="000000"/>
+          <w:sz w:val="21"/>
+          <w:szCs w:val="21"/>
+          <w:lang w:eastAsia="en-IN"/>
+        </w:rPr>
+        <w:t>SQLite</w:t>
+      </w:r>
+      <w:r>
+        <w:rPr>
+          <w:rFonts w:asciiTheme="minorHAnsi" w:eastAsia="Times New Roman" w:hAnsiTheme="minorHAnsi" w:cstheme="minorHAnsi"/>
+          <w:color w:val="000000"/>
+          <w:sz w:val="21"/>
+          <w:szCs w:val="21"/>
+          <w:lang w:eastAsia="en-IN"/>
+        </w:rPr>
+        <w:t xml:space="preserve">, offline data synchronization, and seamless operation even in offline scenarios, resulting in a </w:t>
+      </w:r>
+      <w:r>
+        <w:rPr>
+          <w:rFonts w:asciiTheme="minorHAnsi" w:eastAsia="Times New Roman" w:hAnsiTheme="minorHAnsi" w:cstheme="minorHAnsi"/>
+          <w:b/>
+          <w:bCs/>
+          <w:color w:val="000000"/>
+          <w:sz w:val="21"/>
+          <w:szCs w:val="21"/>
+          <w:lang w:eastAsia="en-IN"/>
+        </w:rPr>
+        <w:t>20% surge</w:t>
+      </w:r>
+      <w:r>
+        <w:rPr>
+          <w:rFonts w:asciiTheme="minorHAnsi" w:eastAsia="Times New Roman" w:hAnsiTheme="minorHAnsi" w:cstheme="minorHAnsi"/>
+          <w:color w:val="000000"/>
+          <w:sz w:val="21"/>
+          <w:szCs w:val="21"/>
+          <w:lang w:eastAsia="en-IN"/>
+        </w:rPr>
+        <w:t xml:space="preserve"> in user satisfaction and retention rates</w:t>
+      </w:r>
+      <w:r>
+        <w:rPr>
+          <w:rFonts w:asciiTheme="minorHAnsi" w:eastAsia="Times New Roman" w:hAnsiTheme="minorHAnsi" w:cstheme="minorHAnsi"/>
+          <w:color w:val="000000"/>
+          <w:sz w:val="21"/>
+          <w:szCs w:val="21"/>
+          <w:lang w:eastAsia="en-IN"/>
+        </w:rPr>
+        <w:t>.</w:t>
+      </w:r>
+    </w:p>
+    <w:p>
+      <w:pPr>
+        <w:rPr>
+          <w:sz w:val="21"/>
+          <w:szCs w:val="21"/>
+        </w:rPr>
+      </w:pPr>
+      <w:r>
+        <w:rPr>
+          <w:b/>
+          <w:bCs/>
+          <w:sz w:val="21"/>
+          <w:szCs w:val="21"/>
+        </w:rPr>
+        <w:t>Tata Consultancy Services</w:t>
+      </w:r>
+      <w:r>
+        <w:rPr>
+          <w:sz w:val="21"/>
+          <w:szCs w:val="21"/>
+        </w:rPr>
+        <w:t>, Mumbai, India</w:t>
+      </w:r>
+      <w:r>
+        <w:rPr>
+          <w:sz w:val="21"/>
+          <w:szCs w:val="21"/>
+        </w:rPr>
+        <w:tab/>
+      </w:r>
+      <w:r>
+        <w:rPr>
+          <w:sz w:val="21"/>
+          <w:szCs w:val="21"/>
+        </w:rPr>
+        <w:tab/>
+      </w:r>
+      <w:r>
+        <w:rPr>
+          <w:sz w:val="21"/>
+          <w:szCs w:val="21"/>
+        </w:rPr>
+        <w:tab/>
+      </w:r>
+      <w:r>
+        <w:rPr>
+          <w:sz w:val="21"/>
+          <w:szCs w:val="21"/>
+        </w:rPr>
+        <w:tab/>
+      </w:r>
+      <w:r>
+        <w:rPr>
+          <w:sz w:val="21"/>
+          <w:szCs w:val="21"/>
+        </w:rPr>
+        <w:tab/>
+      </w:r>
+      <w:r>
+        <w:rPr>
+          <w:sz w:val="21"/>
+          <w:szCs w:val="21"/>
+        </w:rPr>
+        <w:tab/>
+      </w:r>
+      <w:r>
+        <w:rPr>
+          <w:sz w:val="21"/>
+          <w:szCs w:val="21"/>
+        </w:rPr>
+        <w:tab/>
+      </w:r>
+      <w:r>
+        <w:rPr>
+          <w:sz w:val="21"/>
+          <w:szCs w:val="21"/>
+        </w:rPr>
+        <w:tab/>
+      </w:r>
+      <w:r>
+        <w:rPr>
+          <w:sz w:val="21"/>
+          <w:szCs w:val="21"/>
+        </w:rPr>
+        <w:tab/>
+      </w:r>
+      <w:r>
+        <w:rPr>
+          <w:b/>
+          <w:bCs/>
+          <w:sz w:val="21"/>
+          <w:szCs w:val="21"/>
+        </w:rPr>
+        <w:t>Aug</w:t>
+      </w:r>
+      <w:r>
+        <w:rPr>
+          <w:b/>
+          <w:bCs/>
+          <w:sz w:val="21"/>
+          <w:szCs w:val="21"/>
+        </w:rPr>
+        <w:t xml:space="preserve"> 202</w:t>
+      </w:r>
+      <w:r>
+        <w:rPr>
+          <w:b/>
+          <w:bCs/>
+          <w:sz w:val="21"/>
+          <w:szCs w:val="21"/>
+        </w:rPr>
+        <w:t>0</w:t>
+      </w:r>
+      <w:r>
+        <w:rPr>
+          <w:b/>
+          <w:bCs/>
+          <w:sz w:val="21"/>
+          <w:szCs w:val="21"/>
+        </w:rPr>
+        <w:t xml:space="preserve"> </w:t>
+      </w:r>
+      <w:r>
+        <w:rPr>
+          <w:b/>
+          <w:bCs/>
+          <w:sz w:val="21"/>
+          <w:szCs w:val="21"/>
+        </w:rPr>
+        <w:t xml:space="preserve">– </w:t>
+      </w:r>
+      <w:r>
+        <w:rPr>
+          <w:b/>
+          <w:bCs/>
+          <w:sz w:val="21"/>
+          <w:szCs w:val="21"/>
+        </w:rPr>
+        <w:t>Jul 2022</w:t>
+      </w:r>
+    </w:p>
+    <w:p>
+      <w:pPr>
+        <w:rPr>
+          <w:sz w:val="21"/>
+          <w:szCs w:val="21"/>
+        </w:rPr>
+      </w:pPr>
+      <w:r>
+        <w:rPr>
+          <w:sz w:val="21"/>
+          <w:szCs w:val="21"/>
+        </w:rPr>
+        <w:t>Full-Stack</w:t>
       </w:r>
       <w:r>
         <w:rPr>
@@ -927,8 +1496,8 @@
           <w:szCs w:val="21"/>
         </w:rPr>
       </w:pPr>
-      <w:bookmarkStart w:id="2" w:name="OLE_LINK3"/>
-      <w:bookmarkStart w:id="3" w:name="OLE_LINK4"/>
+      <w:bookmarkStart w:id="3" w:name="OLE_LINK3"/>
+      <w:bookmarkStart w:id="4" w:name="OLE_LINK4"/>
       <w:r>
         <w:t xml:space="preserve">Led the development of </w:t>
       </w:r>
@@ -1039,10 +1608,84 @@
     </w:p>
     <w:p>
       <w:pPr>
-        <w:pStyle w:val="ListParagraph"/>
+        <w:rPr>
+          <w:rFonts w:asciiTheme="minorHAnsi" w:eastAsiaTheme="minorHAnsi" w:hAnsiTheme="minorHAnsi" w:cstheme="minorHAnsi"/>
+          <w:sz w:val="21"/>
+          <w:szCs w:val="21"/>
+        </w:rPr>
+      </w:pPr>
+      <w:proofErr w:type="spellStart"/>
+      <w:r>
+        <w:rPr>
+          <w:rFonts w:asciiTheme="minorHAnsi" w:eastAsiaTheme="minorHAnsi" w:hAnsiTheme="minorHAnsi" w:cstheme="minorHAnsi"/>
+          <w:b/>
+          <w:bCs/>
+          <w:sz w:val="21"/>
+          <w:szCs w:val="21"/>
+        </w:rPr>
+        <w:t>Sudesi</w:t>
+      </w:r>
+      <w:proofErr w:type="spellEnd"/>
+      <w:r>
+        <w:rPr>
+          <w:rFonts w:asciiTheme="minorHAnsi" w:eastAsiaTheme="minorHAnsi" w:hAnsiTheme="minorHAnsi" w:cstheme="minorHAnsi"/>
+          <w:b/>
+          <w:bCs/>
+          <w:sz w:val="21"/>
+          <w:szCs w:val="21"/>
+        </w:rPr>
+        <w:t xml:space="preserve"> Infotech</w:t>
+      </w:r>
+      <w:r>
+        <w:rPr>
+          <w:rFonts w:asciiTheme="minorHAnsi" w:eastAsiaTheme="minorHAnsi" w:hAnsiTheme="minorHAnsi" w:cstheme="minorHAnsi"/>
+          <w:sz w:val="21"/>
+          <w:szCs w:val="21"/>
+        </w:rPr>
+        <w:t xml:space="preserve">, Mumbai, India                                                                                                                </w:t>
+      </w:r>
+      <w:r>
+        <w:rPr>
+          <w:rFonts w:asciiTheme="minorHAnsi" w:eastAsiaTheme="minorHAnsi" w:hAnsiTheme="minorHAnsi" w:cstheme="minorHAnsi"/>
+          <w:sz w:val="21"/>
+          <w:szCs w:val="21"/>
+        </w:rPr>
+        <w:tab/>
+        <w:t xml:space="preserve">             </w:t>
+      </w:r>
+      <w:r>
+        <w:rPr>
+          <w:rFonts w:asciiTheme="minorHAnsi" w:eastAsiaTheme="minorHAnsi" w:hAnsiTheme="minorHAnsi" w:cstheme="minorHAnsi"/>
+          <w:b/>
+          <w:bCs/>
+          <w:sz w:val="21"/>
+          <w:szCs w:val="21"/>
+        </w:rPr>
+        <w:t>Aug 2019 – Dec 2019</w:t>
+      </w:r>
+    </w:p>
+    <w:p>
+      <w:pPr>
+        <w:rPr>
+          <w:rFonts w:asciiTheme="minorHAnsi" w:eastAsiaTheme="minorHAnsi" w:hAnsiTheme="minorHAnsi" w:cstheme="minorHAnsi"/>
+          <w:sz w:val="21"/>
+          <w:szCs w:val="21"/>
+        </w:rPr>
+      </w:pPr>
+      <w:r>
+        <w:rPr>
+          <w:rFonts w:asciiTheme="minorHAnsi" w:eastAsiaTheme="minorHAnsi" w:hAnsiTheme="minorHAnsi" w:cstheme="minorHAnsi"/>
+          <w:sz w:val="21"/>
+          <w:szCs w:val="21"/>
+        </w:rPr>
+        <w:t>Android Developer Intern</w:t>
+      </w:r>
+    </w:p>
+    <w:p>
+      <w:pPr>
         <w:numPr>
           <w:ilvl w:val="0"/>
-          <w:numId w:val="2"/>
+          <w:numId w:val="20"/>
         </w:numPr>
         <w:rPr>
           <w:rFonts w:asciiTheme="minorHAnsi" w:eastAsiaTheme="minorHAnsi" w:hAnsiTheme="minorHAnsi" w:cstheme="minorHAnsi"/>
@@ -1051,25 +1694,55 @@
         </w:rPr>
       </w:pPr>
       <w:r>
-        <w:t xml:space="preserve">Integrated </w:t>
-      </w:r>
-      <w:r>
-        <w:rPr>
-          <w:b/>
-          <w:bCs/>
-        </w:rPr>
-        <w:t>Apache Kafka</w:t>
-      </w:r>
-      <w:r>
-        <w:t xml:space="preserve"> for real-time event-driven communication, enabling instant notification to users for expense logging, budget threshold, and report generation, resulting in 60% faster notification delivery.</w:t>
+        <w:rPr>
+          <w:rFonts w:asciiTheme="minorHAnsi" w:eastAsiaTheme="minorHAnsi" w:hAnsiTheme="minorHAnsi" w:cstheme="minorHAnsi"/>
+          <w:sz w:val="21"/>
+          <w:szCs w:val="21"/>
+        </w:rPr>
+        <w:t xml:space="preserve">Architected Android application frontend screens employing Intents and </w:t>
+      </w:r>
+      <w:r>
+        <w:rPr>
+          <w:rFonts w:asciiTheme="minorHAnsi" w:eastAsiaTheme="minorHAnsi" w:hAnsiTheme="minorHAnsi" w:cstheme="minorHAnsi"/>
+          <w:b/>
+          <w:bCs/>
+          <w:sz w:val="21"/>
+          <w:szCs w:val="21"/>
+        </w:rPr>
+        <w:t>MVVM</w:t>
+      </w:r>
+      <w:r>
+        <w:rPr>
+          <w:rFonts w:asciiTheme="minorHAnsi" w:eastAsiaTheme="minorHAnsi" w:hAnsiTheme="minorHAnsi" w:cstheme="minorHAnsi"/>
+          <w:sz w:val="21"/>
+          <w:szCs w:val="21"/>
+        </w:rPr>
+        <w:t xml:space="preserve"> Model in </w:t>
+      </w:r>
+      <w:r>
+        <w:rPr>
+          <w:rFonts w:asciiTheme="minorHAnsi" w:eastAsiaTheme="minorHAnsi" w:hAnsiTheme="minorHAnsi" w:cstheme="minorHAnsi"/>
+          <w:b/>
+          <w:bCs/>
+          <w:sz w:val="21"/>
+          <w:szCs w:val="21"/>
+        </w:rPr>
+        <w:t>Android</w:t>
+      </w:r>
+      <w:r>
+        <w:rPr>
+          <w:rFonts w:asciiTheme="minorHAnsi" w:eastAsiaTheme="minorHAnsi" w:hAnsiTheme="minorHAnsi" w:cstheme="minorHAnsi"/>
+          <w:sz w:val="21"/>
+          <w:szCs w:val="21"/>
+        </w:rPr>
+        <w:t xml:space="preserve"> Studio, catalyzing a 40% surge in user engagement and slashing bounce rates by 25% within three months.</w:t>
       </w:r>
     </w:p>
     <w:p>
       <w:pPr>
-        <w:pStyle w:val="ListParagraph"/>
         <w:numPr>
           <w:ilvl w:val="0"/>
-          <w:numId w:val="2"/>
+          <w:numId w:val="20"/>
         </w:numPr>
         <w:rPr>
           <w:rFonts w:asciiTheme="minorHAnsi" w:eastAsiaTheme="minorHAnsi" w:hAnsiTheme="minorHAnsi" w:cstheme="minorHAnsi"/>
@@ -1078,525 +1751,52 @@
         </w:rPr>
       </w:pPr>
       <w:r>
-        <w:t xml:space="preserve">Selected the Test Cases to be automated and performed functional testing of the front-end using </w:t>
-      </w:r>
-      <w:r>
-        <w:rPr>
-          <w:b/>
-          <w:bCs/>
-        </w:rPr>
-        <w:t>Selenium</w:t>
-      </w:r>
-      <w:r>
-        <w:t xml:space="preserve"> and created Data-Driven Framework using </w:t>
-      </w:r>
-      <w:r>
-        <w:rPr>
-          <w:b/>
-          <w:bCs/>
-        </w:rPr>
-        <w:t>JUnit</w:t>
-      </w:r>
-      <w:r>
         <w:rPr>
           <w:rFonts w:asciiTheme="minorHAnsi" w:eastAsiaTheme="minorHAnsi" w:hAnsiTheme="minorHAnsi" w:cstheme="minorHAnsi"/>
           <w:sz w:val="21"/>
           <w:szCs w:val="21"/>
         </w:rPr>
-        <w:t>.</w:t>
+        <w:t xml:space="preserve">Developed a system to harness the </w:t>
+      </w:r>
+      <w:r>
+        <w:rPr>
+          <w:rFonts w:asciiTheme="minorHAnsi" w:eastAsiaTheme="minorHAnsi" w:hAnsiTheme="minorHAnsi" w:cstheme="minorHAnsi"/>
+          <w:b/>
+          <w:bCs/>
+          <w:sz w:val="21"/>
+          <w:szCs w:val="21"/>
+        </w:rPr>
+        <w:t>Firebase</w:t>
+      </w:r>
+      <w:r>
+        <w:rPr>
+          <w:rFonts w:asciiTheme="minorHAnsi" w:eastAsiaTheme="minorHAnsi" w:hAnsiTheme="minorHAnsi" w:cstheme="minorHAnsi"/>
+          <w:sz w:val="21"/>
+          <w:szCs w:val="21"/>
+        </w:rPr>
+        <w:t xml:space="preserve"> to store and retrieve NoSQL data adeptly, culminating in a </w:t>
+      </w:r>
+      <w:r>
+        <w:rPr>
+          <w:rFonts w:asciiTheme="minorHAnsi" w:eastAsiaTheme="minorHAnsi" w:hAnsiTheme="minorHAnsi" w:cstheme="minorHAnsi"/>
+          <w:b/>
+          <w:bCs/>
+          <w:sz w:val="21"/>
+          <w:szCs w:val="21"/>
+        </w:rPr>
+        <w:t>60% reduction</w:t>
+      </w:r>
+      <w:r>
+        <w:rPr>
+          <w:rFonts w:asciiTheme="minorHAnsi" w:eastAsiaTheme="minorHAnsi" w:hAnsiTheme="minorHAnsi" w:cstheme="minorHAnsi"/>
+          <w:sz w:val="21"/>
+          <w:szCs w:val="21"/>
+        </w:rPr>
+        <w:t xml:space="preserve"> in access latency and propelling application responsiveness by 30%.</w:t>
       </w:r>
     </w:p>
-    <w:bookmarkEnd w:id="2"/>
     <w:bookmarkEnd w:id="3"/>
-    <w:p>
-      <w:pPr>
-        <w:rPr>
-          <w:sz w:val="21"/>
-          <w:szCs w:val="21"/>
-        </w:rPr>
-      </w:pPr>
-      <w:proofErr w:type="spellStart"/>
-      <w:r>
-        <w:rPr>
-          <w:b/>
-          <w:bCs/>
-          <w:sz w:val="21"/>
-          <w:szCs w:val="21"/>
-        </w:rPr>
-        <w:t>Sudesi</w:t>
-      </w:r>
-      <w:proofErr w:type="spellEnd"/>
-      <w:r>
-        <w:rPr>
-          <w:b/>
-          <w:bCs/>
-          <w:sz w:val="21"/>
-          <w:szCs w:val="21"/>
-        </w:rPr>
-        <w:t xml:space="preserve"> Infotech</w:t>
-      </w:r>
-      <w:r>
-        <w:rPr>
-          <w:sz w:val="21"/>
-          <w:szCs w:val="21"/>
-        </w:rPr>
-        <w:t>, Mumbai, India</w:t>
-      </w:r>
-      <w:r>
-        <w:rPr>
-          <w:sz w:val="21"/>
-          <w:szCs w:val="21"/>
-        </w:rPr>
-        <w:tab/>
-      </w:r>
-      <w:r>
-        <w:rPr>
-          <w:sz w:val="21"/>
-          <w:szCs w:val="21"/>
-        </w:rPr>
-        <w:tab/>
-      </w:r>
-      <w:r>
-        <w:rPr>
-          <w:sz w:val="21"/>
-          <w:szCs w:val="21"/>
-        </w:rPr>
-        <w:tab/>
-      </w:r>
-      <w:r>
-        <w:rPr>
-          <w:sz w:val="21"/>
-          <w:szCs w:val="21"/>
-        </w:rPr>
-        <w:tab/>
-      </w:r>
-      <w:r>
-        <w:rPr>
-          <w:sz w:val="21"/>
-          <w:szCs w:val="21"/>
-        </w:rPr>
-        <w:tab/>
-      </w:r>
-      <w:r>
-        <w:rPr>
-          <w:sz w:val="21"/>
-          <w:szCs w:val="21"/>
-        </w:rPr>
-        <w:tab/>
-      </w:r>
-      <w:r>
-        <w:rPr>
-          <w:sz w:val="21"/>
-          <w:szCs w:val="21"/>
-        </w:rPr>
-        <w:tab/>
-      </w:r>
-      <w:r>
-        <w:rPr>
-          <w:sz w:val="21"/>
-          <w:szCs w:val="21"/>
-        </w:rPr>
-        <w:tab/>
-      </w:r>
-      <w:r>
-        <w:rPr>
-          <w:sz w:val="21"/>
-          <w:szCs w:val="21"/>
-        </w:rPr>
-        <w:tab/>
-        <w:t xml:space="preserve">             </w:t>
-      </w:r>
-      <w:r>
-        <w:rPr>
-          <w:b/>
-          <w:bCs/>
-          <w:sz w:val="21"/>
-          <w:szCs w:val="21"/>
-        </w:rPr>
-        <w:t>Aug</w:t>
-      </w:r>
-      <w:r>
-        <w:rPr>
-          <w:b/>
-          <w:bCs/>
-          <w:sz w:val="21"/>
-          <w:szCs w:val="21"/>
-        </w:rPr>
-        <w:t xml:space="preserve"> 20</w:t>
-      </w:r>
-      <w:r>
-        <w:rPr>
-          <w:b/>
-          <w:bCs/>
-          <w:sz w:val="21"/>
-          <w:szCs w:val="21"/>
-        </w:rPr>
-        <w:t>19</w:t>
-      </w:r>
-      <w:r>
-        <w:rPr>
-          <w:b/>
-          <w:bCs/>
-          <w:sz w:val="21"/>
-          <w:szCs w:val="21"/>
-        </w:rPr>
-        <w:t xml:space="preserve"> </w:t>
-      </w:r>
-      <w:r>
-        <w:rPr>
-          <w:b/>
-          <w:bCs/>
-          <w:sz w:val="21"/>
-          <w:szCs w:val="21"/>
-        </w:rPr>
-        <w:t xml:space="preserve">– </w:t>
-      </w:r>
-      <w:r>
-        <w:rPr>
-          <w:b/>
-          <w:bCs/>
-          <w:sz w:val="21"/>
-          <w:szCs w:val="21"/>
-        </w:rPr>
-        <w:t>Dec</w:t>
-      </w:r>
-      <w:r>
-        <w:rPr>
-          <w:b/>
-          <w:bCs/>
-          <w:sz w:val="21"/>
-          <w:szCs w:val="21"/>
-        </w:rPr>
-        <w:t xml:space="preserve"> 20</w:t>
-      </w:r>
-      <w:r>
-        <w:rPr>
-          <w:b/>
-          <w:bCs/>
-          <w:sz w:val="21"/>
-          <w:szCs w:val="21"/>
-        </w:rPr>
-        <w:t>19</w:t>
-      </w:r>
-    </w:p>
-    <w:p>
-      <w:pPr>
-        <w:rPr>
-          <w:sz w:val="21"/>
-          <w:szCs w:val="21"/>
-        </w:rPr>
-      </w:pPr>
-      <w:r>
-        <w:rPr>
-          <w:sz w:val="21"/>
-          <w:szCs w:val="21"/>
-        </w:rPr>
-        <w:t>Android</w:t>
-      </w:r>
-      <w:r>
-        <w:rPr>
-          <w:sz w:val="21"/>
-          <w:szCs w:val="21"/>
-        </w:rPr>
-        <w:t xml:space="preserve"> Developer</w:t>
-      </w:r>
-      <w:r>
-        <w:rPr>
-          <w:sz w:val="21"/>
-          <w:szCs w:val="21"/>
-        </w:rPr>
-        <w:t xml:space="preserve"> Intern</w:t>
-      </w:r>
-    </w:p>
-    <w:p>
-      <w:pPr>
-        <w:numPr>
-          <w:ilvl w:val="0"/>
-          <w:numId w:val="11"/>
-        </w:numPr>
-        <w:tabs>
-          <w:tab w:val="num" w:pos="720"/>
-        </w:tabs>
-        <w:jc w:val="both"/>
-        <w:rPr>
-          <w:rFonts w:asciiTheme="minorHAnsi" w:eastAsia="Times New Roman" w:hAnsiTheme="minorHAnsi" w:cstheme="minorHAnsi"/>
-          <w:color w:val="000000"/>
-          <w:sz w:val="21"/>
-          <w:szCs w:val="21"/>
-          <w:lang w:eastAsia="en-IN"/>
-        </w:rPr>
-      </w:pPr>
-      <w:r>
-        <w:rPr>
-          <w:rFonts w:asciiTheme="minorHAnsi" w:eastAsia="Times New Roman" w:hAnsiTheme="minorHAnsi" w:cstheme="minorHAnsi"/>
-          <w:color w:val="000000"/>
-          <w:sz w:val="21"/>
-          <w:szCs w:val="21"/>
-          <w:lang w:eastAsia="en-IN"/>
-        </w:rPr>
-        <w:t xml:space="preserve">Architected Android application frontend screens employing Intents and </w:t>
-      </w:r>
-      <w:r>
-        <w:rPr>
-          <w:rFonts w:asciiTheme="minorHAnsi" w:eastAsia="Times New Roman" w:hAnsiTheme="minorHAnsi" w:cstheme="minorHAnsi"/>
-          <w:b/>
-          <w:bCs/>
-          <w:color w:val="000000"/>
-          <w:sz w:val="21"/>
-          <w:szCs w:val="21"/>
-          <w:lang w:eastAsia="en-IN"/>
-        </w:rPr>
-        <w:t>MVVM</w:t>
-      </w:r>
-      <w:r>
-        <w:rPr>
-          <w:rFonts w:asciiTheme="minorHAnsi" w:eastAsia="Times New Roman" w:hAnsiTheme="minorHAnsi" w:cstheme="minorHAnsi"/>
-          <w:color w:val="000000"/>
-          <w:sz w:val="21"/>
-          <w:szCs w:val="21"/>
-          <w:lang w:eastAsia="en-IN"/>
-        </w:rPr>
-        <w:t xml:space="preserve"> Model in </w:t>
-      </w:r>
-      <w:r>
-        <w:rPr>
-          <w:rFonts w:asciiTheme="minorHAnsi" w:eastAsia="Times New Roman" w:hAnsiTheme="minorHAnsi" w:cstheme="minorHAnsi"/>
-          <w:b/>
-          <w:bCs/>
-          <w:color w:val="000000"/>
-          <w:sz w:val="21"/>
-          <w:szCs w:val="21"/>
-          <w:lang w:eastAsia="en-IN"/>
-        </w:rPr>
-        <w:t>Android</w:t>
-      </w:r>
-      <w:r>
-        <w:rPr>
-          <w:rFonts w:asciiTheme="minorHAnsi" w:eastAsia="Times New Roman" w:hAnsiTheme="minorHAnsi" w:cstheme="minorHAnsi"/>
-          <w:color w:val="000000"/>
-          <w:sz w:val="21"/>
-          <w:szCs w:val="21"/>
-          <w:lang w:eastAsia="en-IN"/>
-        </w:rPr>
-        <w:t xml:space="preserve"> Studio, catalyzing a 40% surge in user engagement and slashing bounce rates by 25% within three months</w:t>
-      </w:r>
-      <w:r>
-        <w:rPr>
-          <w:rFonts w:asciiTheme="minorHAnsi" w:eastAsia="Times New Roman" w:hAnsiTheme="minorHAnsi" w:cstheme="minorHAnsi"/>
-          <w:color w:val="000000"/>
-          <w:sz w:val="21"/>
-          <w:szCs w:val="21"/>
-          <w:lang w:eastAsia="en-IN"/>
-        </w:rPr>
-        <w:t>.</w:t>
-      </w:r>
-    </w:p>
-    <w:p>
-      <w:pPr>
-        <w:numPr>
-          <w:ilvl w:val="0"/>
-          <w:numId w:val="11"/>
-        </w:numPr>
-        <w:tabs>
-          <w:tab w:val="num" w:pos="720"/>
-        </w:tabs>
-        <w:jc w:val="both"/>
-        <w:rPr>
-          <w:rFonts w:asciiTheme="minorHAnsi" w:eastAsia="Times New Roman" w:hAnsiTheme="minorHAnsi" w:cstheme="minorHAnsi"/>
-          <w:color w:val="000000"/>
-          <w:sz w:val="21"/>
-          <w:szCs w:val="21"/>
-          <w:lang w:eastAsia="en-IN"/>
-        </w:rPr>
-      </w:pPr>
-      <w:r>
-        <w:rPr>
-          <w:rFonts w:asciiTheme="minorHAnsi" w:eastAsia="Times New Roman" w:hAnsiTheme="minorHAnsi" w:cstheme="minorHAnsi"/>
-          <w:color w:val="000000"/>
-          <w:sz w:val="21"/>
-          <w:szCs w:val="21"/>
-          <w:lang w:eastAsia="en-IN"/>
-        </w:rPr>
-        <w:t>Developed a system to harness</w:t>
-      </w:r>
-      <w:r>
-        <w:rPr>
-          <w:rFonts w:asciiTheme="minorHAnsi" w:eastAsia="Times New Roman" w:hAnsiTheme="minorHAnsi" w:cstheme="minorHAnsi"/>
-          <w:color w:val="000000"/>
-          <w:sz w:val="21"/>
-          <w:szCs w:val="21"/>
-          <w:lang w:eastAsia="en-IN"/>
-        </w:rPr>
-        <w:t xml:space="preserve"> </w:t>
-      </w:r>
-      <w:r>
-        <w:rPr>
-          <w:rFonts w:asciiTheme="minorHAnsi" w:eastAsia="Times New Roman" w:hAnsiTheme="minorHAnsi" w:cstheme="minorHAnsi"/>
-          <w:color w:val="000000"/>
-          <w:sz w:val="21"/>
-          <w:szCs w:val="21"/>
-          <w:lang w:eastAsia="en-IN"/>
-        </w:rPr>
-        <w:t xml:space="preserve">the </w:t>
-      </w:r>
-      <w:r>
-        <w:rPr>
-          <w:rFonts w:asciiTheme="minorHAnsi" w:eastAsia="Times New Roman" w:hAnsiTheme="minorHAnsi" w:cstheme="minorHAnsi"/>
-          <w:b/>
-          <w:bCs/>
-          <w:color w:val="000000"/>
-          <w:sz w:val="21"/>
-          <w:szCs w:val="21"/>
-          <w:lang w:eastAsia="en-IN"/>
-        </w:rPr>
-        <w:t>Firebase</w:t>
-      </w:r>
-      <w:r>
-        <w:rPr>
-          <w:rFonts w:asciiTheme="minorHAnsi" w:eastAsia="Times New Roman" w:hAnsiTheme="minorHAnsi" w:cstheme="minorHAnsi"/>
-          <w:color w:val="000000"/>
-          <w:sz w:val="21"/>
-          <w:szCs w:val="21"/>
-          <w:lang w:eastAsia="en-IN"/>
-        </w:rPr>
-        <w:t xml:space="preserve"> to </w:t>
-      </w:r>
-      <w:r>
-        <w:rPr>
-          <w:rFonts w:asciiTheme="minorHAnsi" w:eastAsia="Times New Roman" w:hAnsiTheme="minorHAnsi" w:cstheme="minorHAnsi"/>
-          <w:color w:val="000000"/>
-          <w:sz w:val="21"/>
-          <w:szCs w:val="21"/>
-          <w:lang w:eastAsia="en-IN"/>
-        </w:rPr>
-        <w:t>store and retrieve NoSQL data adeptly</w:t>
-      </w:r>
-      <w:r>
-        <w:rPr>
-          <w:rFonts w:asciiTheme="minorHAnsi" w:eastAsia="Times New Roman" w:hAnsiTheme="minorHAnsi" w:cstheme="minorHAnsi"/>
-          <w:color w:val="000000"/>
-          <w:sz w:val="21"/>
-          <w:szCs w:val="21"/>
-          <w:lang w:eastAsia="en-IN"/>
-        </w:rPr>
-        <w:t xml:space="preserve">, culminating in a </w:t>
-      </w:r>
-      <w:r>
-        <w:rPr>
-          <w:rFonts w:asciiTheme="minorHAnsi" w:eastAsia="Times New Roman" w:hAnsiTheme="minorHAnsi" w:cstheme="minorHAnsi"/>
-          <w:b/>
-          <w:bCs/>
-          <w:color w:val="000000"/>
-          <w:sz w:val="21"/>
-          <w:szCs w:val="21"/>
-          <w:lang w:eastAsia="en-IN"/>
-        </w:rPr>
-        <w:t>60% reduction</w:t>
-      </w:r>
-      <w:r>
-        <w:rPr>
-          <w:rFonts w:asciiTheme="minorHAnsi" w:eastAsia="Times New Roman" w:hAnsiTheme="minorHAnsi" w:cstheme="minorHAnsi"/>
-          <w:color w:val="000000"/>
-          <w:sz w:val="21"/>
-          <w:szCs w:val="21"/>
-          <w:lang w:eastAsia="en-IN"/>
-        </w:rPr>
-        <w:t xml:space="preserve"> in access latency and propelling application responsiveness by 30%</w:t>
-      </w:r>
-      <w:r>
-        <w:rPr>
-          <w:rFonts w:asciiTheme="minorHAnsi" w:eastAsia="Times New Roman" w:hAnsiTheme="minorHAnsi" w:cstheme="minorHAnsi"/>
-          <w:color w:val="000000"/>
-          <w:sz w:val="21"/>
-          <w:szCs w:val="21"/>
-          <w:lang w:eastAsia="en-IN"/>
-        </w:rPr>
-        <w:t>.</w:t>
-      </w:r>
-    </w:p>
-    <w:p>
-      <w:pPr>
-        <w:numPr>
-          <w:ilvl w:val="0"/>
-          <w:numId w:val="11"/>
-        </w:numPr>
-        <w:tabs>
-          <w:tab w:val="num" w:pos="720"/>
-        </w:tabs>
-        <w:jc w:val="both"/>
-        <w:rPr>
-          <w:rFonts w:asciiTheme="minorHAnsi" w:eastAsia="Times New Roman" w:hAnsiTheme="minorHAnsi" w:cstheme="minorHAnsi"/>
-          <w:color w:val="000000"/>
-          <w:sz w:val="21"/>
-          <w:szCs w:val="21"/>
-          <w:lang w:eastAsia="en-IN"/>
-        </w:rPr>
-      </w:pPr>
-      <w:r>
-        <w:rPr>
-          <w:rFonts w:asciiTheme="minorHAnsi" w:eastAsia="Times New Roman" w:hAnsiTheme="minorHAnsi" w:cstheme="minorHAnsi"/>
-          <w:color w:val="000000"/>
-          <w:sz w:val="21"/>
-          <w:szCs w:val="21"/>
-          <w:lang w:eastAsia="en-IN"/>
-        </w:rPr>
-        <w:t xml:space="preserve">Orchestrated the fusion of RESTful APIs, </w:t>
-      </w:r>
-      <w:r>
-        <w:rPr>
-          <w:rFonts w:asciiTheme="minorHAnsi" w:eastAsia="Times New Roman" w:hAnsiTheme="minorHAnsi" w:cstheme="minorHAnsi"/>
-          <w:b/>
-          <w:bCs/>
-          <w:color w:val="000000"/>
-          <w:sz w:val="21"/>
-          <w:szCs w:val="21"/>
-          <w:lang w:eastAsia="en-IN"/>
-        </w:rPr>
-        <w:t>SQLite</w:t>
-      </w:r>
-      <w:r>
-        <w:rPr>
-          <w:rFonts w:asciiTheme="minorHAnsi" w:eastAsia="Times New Roman" w:hAnsiTheme="minorHAnsi" w:cstheme="minorHAnsi"/>
-          <w:color w:val="000000"/>
-          <w:sz w:val="21"/>
-          <w:szCs w:val="21"/>
-          <w:lang w:eastAsia="en-IN"/>
-        </w:rPr>
-        <w:t xml:space="preserve">, offline data synchronization, and seamless operation even in offline scenarios, resulting in a </w:t>
-      </w:r>
-      <w:r>
-        <w:rPr>
-          <w:rFonts w:asciiTheme="minorHAnsi" w:eastAsia="Times New Roman" w:hAnsiTheme="minorHAnsi" w:cstheme="minorHAnsi"/>
-          <w:b/>
-          <w:bCs/>
-          <w:color w:val="000000"/>
-          <w:sz w:val="21"/>
-          <w:szCs w:val="21"/>
-          <w:lang w:eastAsia="en-IN"/>
-        </w:rPr>
-        <w:t>20% surge</w:t>
-      </w:r>
-      <w:r>
-        <w:rPr>
-          <w:rFonts w:asciiTheme="minorHAnsi" w:eastAsia="Times New Roman" w:hAnsiTheme="minorHAnsi" w:cstheme="minorHAnsi"/>
-          <w:color w:val="000000"/>
-          <w:sz w:val="21"/>
-          <w:szCs w:val="21"/>
-          <w:lang w:eastAsia="en-IN"/>
-        </w:rPr>
-        <w:t xml:space="preserve"> in user satisfaction and retention rates</w:t>
-      </w:r>
-      <w:r>
-        <w:rPr>
-          <w:rFonts w:asciiTheme="minorHAnsi" w:eastAsia="Times New Roman" w:hAnsiTheme="minorHAnsi" w:cstheme="minorHAnsi"/>
-          <w:color w:val="000000"/>
-          <w:sz w:val="21"/>
-          <w:szCs w:val="21"/>
-          <w:lang w:eastAsia="en-IN"/>
-        </w:rPr>
-        <w:t>.</w:t>
-      </w:r>
-    </w:p>
+    <w:bookmarkEnd w:id="4"/>
     <w:p>
       <w:pPr>
         <w:pStyle w:val="Normal1"/>
@@ -1610,7 +1810,20 @@
           <w:szCs w:val="10"/>
         </w:rPr>
       </w:pPr>
-      <w:bookmarkStart w:id="4" w:name="_Hlk134291669"/>
+    </w:p>
+    <w:p>
+      <w:pPr>
+        <w:pStyle w:val="Normal1"/>
+        <w:pBdr>
+          <w:bottom w:val="single" w:sz="12" w:space="1" w:color="auto"/>
+        </w:pBdr>
+        <w:rPr>
+          <w:rFonts w:ascii="Calibri" w:eastAsia="Times New Roman" w:hAnsi="Calibri" w:cs="Calibri"/>
+          <w:b/>
+          <w:sz w:val="10"/>
+          <w:szCs w:val="10"/>
+        </w:rPr>
+      </w:pPr>
     </w:p>
     <w:p>
       <w:pPr>
@@ -2090,62 +2303,6 @@
           <w:sz w:val="21"/>
           <w:szCs w:val="21"/>
         </w:rPr>
-        <w:t xml:space="preserve">Leveraged observability tools to automate horizontal scaling and track CPU utilization, which led to a </w:t>
-      </w:r>
-      <w:r>
-        <w:rPr>
-          <w:b/>
-          <w:bCs/>
-          <w:sz w:val="21"/>
-          <w:szCs w:val="21"/>
-        </w:rPr>
-        <w:t>33% decrease</w:t>
-      </w:r>
-      <w:r>
-        <w:rPr>
-          <w:sz w:val="21"/>
-          <w:szCs w:val="21"/>
-        </w:rPr>
-        <w:t xml:space="preserve"> in infrastructure expenses</w:t>
-      </w:r>
-      <w:r>
-        <w:rPr>
-          <w:sz w:val="21"/>
-          <w:szCs w:val="21"/>
-        </w:rPr>
-        <w:t xml:space="preserve"> and downtime</w:t>
-      </w:r>
-      <w:r>
-        <w:rPr>
-          <w:sz w:val="21"/>
-          <w:szCs w:val="21"/>
-        </w:rPr>
-        <w:t>.</w:t>
-      </w:r>
-      <w:r>
-        <w:t xml:space="preserve"> </w:t>
-      </w:r>
-    </w:p>
-    <w:p>
-      <w:pPr>
-        <w:pStyle w:val="ListParagraph"/>
-        <w:numPr>
-          <w:ilvl w:val="0"/>
-          <w:numId w:val="5"/>
-        </w:numPr>
-        <w:spacing w:line="225" w:lineRule="atLeast"/>
-        <w:jc w:val="both"/>
-        <w:textAlignment w:val="baseline"/>
-        <w:rPr>
-          <w:sz w:val="21"/>
-          <w:szCs w:val="21"/>
-        </w:rPr>
-      </w:pPr>
-      <w:r>
-        <w:rPr>
-          <w:sz w:val="21"/>
-          <w:szCs w:val="21"/>
-        </w:rPr>
         <w:t>Crafted scalable app with coding standards</w:t>
       </w:r>
       <w:r>
@@ -2637,7 +2794,7 @@
         <w:t>.</w:t>
       </w:r>
     </w:p>
-    <w:bookmarkEnd w:id="4"/>
+    <w:bookmarkEnd w:id="2"/>
     <w:bookmarkEnd w:id="6"/>
     <w:p>
       <w:pPr>
@@ -3407,7 +3564,7 @@
         <v:path o:extrusionok="f" gradientshapeok="t" o:connecttype="rect"/>
         <o:lock v:ext="edit" aspectratio="t"/>
       </v:shapetype>
-      <v:shape id="_x0000_i1041" type="#_x0000_t75" alt="Marker with solid fill" style="width:9.2pt;height:9.95pt;visibility:visible" o:gfxdata="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" o:bullet="t">
+      <v:shape id="_x0000_i1108" type="#_x0000_t75" alt="Marker with solid fill" style="width:9pt;height:10pt;visibility:visible" o:gfxdata="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" o:bullet="t">
         <v:imagedata r:id="rId1" o:title="" cropbottom="-2621f" cropleft="-14563f" cropright="-18205f"/>
       </v:shape>
     </w:pict>
@@ -5089,6 +5246,155 @@
     </w:lvl>
   </w:abstractNum>
   <w:abstractNum w:abstractNumId="13" w15:restartNumberingAfterBreak="0">
+    <w:nsid w:val="51097A83"/>
+    <w:multiLevelType w:val="multilevel"/>
+    <w:tmpl w:val="883CFCCA"/>
+    <w:lvl w:ilvl="0">
+      <w:start w:val="1"/>
+      <w:numFmt w:val="bullet"/>
+      <w:lvlText w:val=""/>
+      <w:lvlJc w:val="left"/>
+      <w:pPr>
+        <w:tabs>
+          <w:tab w:val="num" w:pos="720"/>
+        </w:tabs>
+        <w:ind w:left="720" w:hanging="360"/>
+      </w:pPr>
+      <w:rPr>
+        <w:rFonts w:ascii="Symbol" w:hAnsi="Symbol" w:hint="default"/>
+        <w:sz w:val="20"/>
+      </w:rPr>
+    </w:lvl>
+    <w:lvl w:ilvl="1" w:tentative="1">
+      <w:start w:val="1"/>
+      <w:numFmt w:val="bullet"/>
+      <w:lvlText w:val="o"/>
+      <w:lvlJc w:val="left"/>
+      <w:pPr>
+        <w:tabs>
+          <w:tab w:val="num" w:pos="1440"/>
+        </w:tabs>
+        <w:ind w:left="1440" w:hanging="360"/>
+      </w:pPr>
+      <w:rPr>
+        <w:rFonts w:ascii="Courier New" w:hAnsi="Courier New" w:hint="default"/>
+        <w:sz w:val="20"/>
+      </w:rPr>
+    </w:lvl>
+    <w:lvl w:ilvl="2" w:tentative="1">
+      <w:start w:val="1"/>
+      <w:numFmt w:val="bullet"/>
+      <w:lvlText w:val=""/>
+      <w:lvlJc w:val="left"/>
+      <w:pPr>
+        <w:tabs>
+          <w:tab w:val="num" w:pos="2160"/>
+        </w:tabs>
+        <w:ind w:left="2160" w:hanging="360"/>
+      </w:pPr>
+      <w:rPr>
+        <w:rFonts w:ascii="Wingdings" w:hAnsi="Wingdings" w:hint="default"/>
+        <w:sz w:val="20"/>
+      </w:rPr>
+    </w:lvl>
+    <w:lvl w:ilvl="3" w:tentative="1">
+      <w:start w:val="1"/>
+      <w:numFmt w:val="bullet"/>
+      <w:lvlText w:val=""/>
+      <w:lvlJc w:val="left"/>
+      <w:pPr>
+        <w:tabs>
+          <w:tab w:val="num" w:pos="2880"/>
+        </w:tabs>
+        <w:ind w:left="2880" w:hanging="360"/>
+      </w:pPr>
+      <w:rPr>
+        <w:rFonts w:ascii="Wingdings" w:hAnsi="Wingdings" w:hint="default"/>
+        <w:sz w:val="20"/>
+      </w:rPr>
+    </w:lvl>
+    <w:lvl w:ilvl="4" w:tentative="1">
+      <w:start w:val="1"/>
+      <w:numFmt w:val="bullet"/>
+      <w:lvlText w:val=""/>
+      <w:lvlJc w:val="left"/>
+      <w:pPr>
+        <w:tabs>
+          <w:tab w:val="num" w:pos="3600"/>
+        </w:tabs>
+        <w:ind w:left="3600" w:hanging="360"/>
+      </w:pPr>
+      <w:rPr>
+        <w:rFonts w:ascii="Wingdings" w:hAnsi="Wingdings" w:hint="default"/>
+        <w:sz w:val="20"/>
+      </w:rPr>
+    </w:lvl>
+    <w:lvl w:ilvl="5" w:tentative="1">
+      <w:start w:val="1"/>
+      <w:numFmt w:val="bullet"/>
+      <w:lvlText w:val=""/>
+      <w:lvlJc w:val="left"/>
+      <w:pPr>
+        <w:tabs>
+          <w:tab w:val="num" w:pos="4320"/>
+        </w:tabs>
+        <w:ind w:left="4320" w:hanging="360"/>
+      </w:pPr>
+      <w:rPr>
+        <w:rFonts w:ascii="Wingdings" w:hAnsi="Wingdings" w:hint="default"/>
+        <w:sz w:val="20"/>
+      </w:rPr>
+    </w:lvl>
+    <w:lvl w:ilvl="6" w:tentative="1">
+      <w:start w:val="1"/>
+      <w:numFmt w:val="bullet"/>
+      <w:lvlText w:val=""/>
+      <w:lvlJc w:val="left"/>
+      <w:pPr>
+        <w:tabs>
+          <w:tab w:val="num" w:pos="5040"/>
+        </w:tabs>
+        <w:ind w:left="5040" w:hanging="360"/>
+      </w:pPr>
+      <w:rPr>
+        <w:rFonts w:ascii="Wingdings" w:hAnsi="Wingdings" w:hint="default"/>
+        <w:sz w:val="20"/>
+      </w:rPr>
+    </w:lvl>
+    <w:lvl w:ilvl="7" w:tentative="1">
+      <w:start w:val="1"/>
+      <w:numFmt w:val="bullet"/>
+      <w:lvlText w:val=""/>
+      <w:lvlJc w:val="left"/>
+      <w:pPr>
+        <w:tabs>
+          <w:tab w:val="num" w:pos="5760"/>
+        </w:tabs>
+        <w:ind w:left="5760" w:hanging="360"/>
+      </w:pPr>
+      <w:rPr>
+        <w:rFonts w:ascii="Wingdings" w:hAnsi="Wingdings" w:hint="default"/>
+        <w:sz w:val="20"/>
+      </w:rPr>
+    </w:lvl>
+    <w:lvl w:ilvl="8" w:tentative="1">
+      <w:start w:val="1"/>
+      <w:numFmt w:val="bullet"/>
+      <w:lvlText w:val=""/>
+      <w:lvlJc w:val="left"/>
+      <w:pPr>
+        <w:tabs>
+          <w:tab w:val="num" w:pos="6480"/>
+        </w:tabs>
+        <w:ind w:left="6480" w:hanging="360"/>
+      </w:pPr>
+      <w:rPr>
+        <w:rFonts w:ascii="Wingdings" w:hAnsi="Wingdings" w:hint="default"/>
+        <w:sz w:val="20"/>
+      </w:rPr>
+    </w:lvl>
+  </w:abstractNum>
+  <w:abstractNum w:abstractNumId="14" w15:restartNumberingAfterBreak="0">
     <w:nsid w:val="52DB5E13"/>
     <w:multiLevelType w:val="multilevel"/>
     <w:tmpl w:val="B8C871A0"/>
@@ -5237,7 +5543,7 @@
       </w:rPr>
     </w:lvl>
   </w:abstractNum>
-  <w:abstractNum w:abstractNumId="14" w15:restartNumberingAfterBreak="0">
+  <w:abstractNum w:abstractNumId="15" w15:restartNumberingAfterBreak="0">
     <w:nsid w:val="63C6721F"/>
     <w:multiLevelType w:val="hybridMultilevel"/>
     <w:tmpl w:val="A33E1832"/>
@@ -5350,7 +5656,7 @@
       </w:rPr>
     </w:lvl>
   </w:abstractNum>
-  <w:abstractNum w:abstractNumId="15" w15:restartNumberingAfterBreak="0">
+  <w:abstractNum w:abstractNumId="16" w15:restartNumberingAfterBreak="0">
     <w:nsid w:val="64DD4269"/>
     <w:multiLevelType w:val="hybridMultilevel"/>
     <w:tmpl w:val="0C78AAB4"/>
@@ -5463,7 +5769,7 @@
       </w:rPr>
     </w:lvl>
   </w:abstractNum>
-  <w:abstractNum w:abstractNumId="16" w15:restartNumberingAfterBreak="0">
+  <w:abstractNum w:abstractNumId="17" w15:restartNumberingAfterBreak="0">
     <w:nsid w:val="68DD3D02"/>
     <w:multiLevelType w:val="multilevel"/>
     <w:tmpl w:val="8E026EA4"/>
@@ -5612,7 +5918,7 @@
       </w:rPr>
     </w:lvl>
   </w:abstractNum>
-  <w:abstractNum w:abstractNumId="17" w15:restartNumberingAfterBreak="0">
+  <w:abstractNum w:abstractNumId="18" w15:restartNumberingAfterBreak="0">
     <w:nsid w:val="6C2C0F99"/>
     <w:multiLevelType w:val="multilevel"/>
     <w:tmpl w:val="4BE85AE4"/>
@@ -5761,7 +6067,7 @@
       </w:rPr>
     </w:lvl>
   </w:abstractNum>
-  <w:abstractNum w:abstractNumId="18" w15:restartNumberingAfterBreak="0">
+  <w:abstractNum w:abstractNumId="19" w15:restartNumberingAfterBreak="0">
     <w:nsid w:val="75F91776"/>
     <w:multiLevelType w:val="hybridMultilevel"/>
     <w:tmpl w:val="2B966C82"/>
@@ -5881,10 +6187,10 @@
     <w:abstractNumId w:val="6"/>
   </w:num>
   <w:num w:numId="3" w16cid:durableId="601837095">
-    <w:abstractNumId w:val="18"/>
+    <w:abstractNumId w:val="19"/>
   </w:num>
   <w:num w:numId="4" w16cid:durableId="1235972352">
-    <w:abstractNumId w:val="14"/>
+    <w:abstractNumId w:val="15"/>
   </w:num>
   <w:num w:numId="5" w16cid:durableId="1101023147">
     <w:abstractNumId w:val="12"/>
@@ -5893,7 +6199,7 @@
     <w:abstractNumId w:val="2"/>
   </w:num>
   <w:num w:numId="7" w16cid:durableId="274749076">
-    <w:abstractNumId w:val="15"/>
+    <w:abstractNumId w:val="16"/>
   </w:num>
   <w:num w:numId="8" w16cid:durableId="488637475">
     <w:abstractNumId w:val="7"/>
@@ -5911,10 +6217,10 @@
     <w:abstractNumId w:val="3"/>
   </w:num>
   <w:num w:numId="13" w16cid:durableId="290870194">
-    <w:abstractNumId w:val="16"/>
+    <w:abstractNumId w:val="17"/>
   </w:num>
   <w:num w:numId="14" w16cid:durableId="903221604">
-    <w:abstractNumId w:val="13"/>
+    <w:abstractNumId w:val="14"/>
   </w:num>
   <w:num w:numId="15" w16cid:durableId="628708904">
     <w:abstractNumId w:val="11"/>
@@ -5923,13 +6229,16 @@
     <w:abstractNumId w:val="9"/>
   </w:num>
   <w:num w:numId="17" w16cid:durableId="915438091">
-    <w:abstractNumId w:val="17"/>
+    <w:abstractNumId w:val="18"/>
   </w:num>
   <w:num w:numId="18" w16cid:durableId="862212608">
     <w:abstractNumId w:val="10"/>
   </w:num>
   <w:num w:numId="19" w16cid:durableId="2134590849">
     <w:abstractNumId w:val="5"/>
+  </w:num>
+  <w:num w:numId="20" w16cid:durableId="823661835">
+    <w:abstractNumId w:val="13"/>
   </w:num>
 </w:numbering>
 </file>

</xml_diff>